<commit_message>
bab 5 final + 5.1
</commit_message>
<xml_diff>
--- a/DOKUMENTASI/BAB 4/BAB IV.docx
+++ b/DOKUMENTASI/BAB 4/BAB IV.docx
@@ -5230,7 +5230,7 @@
           <w:sz w:val="24"/>
           <w:szCs w:val="24"/>
         </w:rPr>
-        <w:t>4.1.2.1</w:t>
+        <w:t>4.1</w:t>
       </w:r>
       <w:r>
         <w:rPr>
@@ -5283,13 +5283,14 @@
                 <w:szCs w:val="24"/>
               </w:rPr>
             </w:pPr>
+            <w:bookmarkStart w:id="0" w:name="_Hlk18054631"/>
             <w:r>
               <w:rPr>
                 <w:rFonts w:ascii="Times New Roman" w:hAnsi="Times New Roman" w:cs="Times New Roman"/>
                 <w:sz w:val="24"/>
                 <w:szCs w:val="24"/>
               </w:rPr>
-              <w:t>PK/FK</w:t>
+              <w:t>Key</w:t>
             </w:r>
           </w:p>
         </w:tc>
@@ -5832,6 +5833,7 @@
           </w:p>
         </w:tc>
       </w:tr>
+      <w:bookmarkEnd w:id="0"/>
     </w:tbl>
     <w:p>
       <w:pPr>
@@ -5883,7 +5885,27 @@
           <w:sz w:val="24"/>
           <w:szCs w:val="24"/>
         </w:rPr>
-        <w:t xml:space="preserve">4.1.2.2 </w:t>
+        <w:t>4.</w:t>
+      </w:r>
+      <w:r>
+        <w:rPr>
+          <w:rFonts w:ascii="Times New Roman" w:hAnsi="Times New Roman" w:cs="Times New Roman"/>
+          <w:b/>
+          <w:bCs/>
+          <w:sz w:val="24"/>
+          <w:szCs w:val="24"/>
+        </w:rPr>
+        <w:t>2</w:t>
+      </w:r>
+      <w:r>
+        <w:rPr>
+          <w:rFonts w:ascii="Times New Roman" w:hAnsi="Times New Roman" w:cs="Times New Roman"/>
+          <w:b/>
+          <w:bCs/>
+          <w:sz w:val="24"/>
+          <w:szCs w:val="24"/>
+        </w:rPr>
+        <w:t xml:space="preserve"> </w:t>
       </w:r>
       <w:proofErr w:type="spellStart"/>
       <w:r>
@@ -5905,7 +5927,7 @@
         <w:tblLook w:val="04A0" w:firstRow="1" w:lastRow="0" w:firstColumn="1" w:lastColumn="0" w:noHBand="0" w:noVBand="1"/>
       </w:tblPr>
       <w:tblGrid>
-        <w:gridCol w:w="897"/>
+        <w:gridCol w:w="891"/>
         <w:gridCol w:w="2199"/>
         <w:gridCol w:w="1546"/>
         <w:gridCol w:w="3228"/>
@@ -5926,13 +5948,14 @@
                 <w:szCs w:val="24"/>
               </w:rPr>
             </w:pPr>
+            <w:bookmarkStart w:id="1" w:name="_Hlk18055291"/>
             <w:r>
               <w:rPr>
                 <w:rFonts w:ascii="Times New Roman" w:hAnsi="Times New Roman" w:cs="Times New Roman"/>
                 <w:sz w:val="24"/>
                 <w:szCs w:val="24"/>
               </w:rPr>
-              <w:t>PK/FK</w:t>
+              <w:t>Key</w:t>
             </w:r>
           </w:p>
         </w:tc>
@@ -6962,6 +6985,7 @@
           </w:p>
         </w:tc>
       </w:tr>
+      <w:bookmarkEnd w:id="1"/>
     </w:tbl>
     <w:p>
       <w:pPr>
@@ -7004,7 +7028,7 @@
           <w:sz w:val="24"/>
           <w:szCs w:val="24"/>
         </w:rPr>
-        <w:t>4.1.2.</w:t>
+        <w:t>4.</w:t>
       </w:r>
       <w:r>
         <w:rPr>
@@ -7024,9 +7048,8 @@
           <w:sz w:val="24"/>
           <w:szCs w:val="24"/>
         </w:rPr>
-        <w:t xml:space="preserve"> </w:t>
-      </w:r>
-      <w:proofErr w:type="spellStart"/>
+        <w:t xml:space="preserve"> Nota</w:t>
+      </w:r>
       <w:r>
         <w:rPr>
           <w:rFonts w:ascii="Times New Roman" w:hAnsi="Times New Roman" w:cs="Times New Roman"/>
@@ -7035,7 +7058,18 @@
           <w:sz w:val="24"/>
           <w:szCs w:val="24"/>
         </w:rPr>
-        <w:t>NotaPersembahan</w:t>
+        <w:t xml:space="preserve"> </w:t>
+      </w:r>
+      <w:proofErr w:type="spellStart"/>
+      <w:r>
+        <w:rPr>
+          <w:rFonts w:ascii="Times New Roman" w:hAnsi="Times New Roman" w:cs="Times New Roman"/>
+          <w:b/>
+          <w:bCs/>
+          <w:sz w:val="24"/>
+          <w:szCs w:val="24"/>
+        </w:rPr>
+        <w:t>Persembahan</w:t>
       </w:r>
       <w:proofErr w:type="spellEnd"/>
     </w:p>
@@ -7069,13 +7103,15 @@
                 <w:szCs w:val="24"/>
               </w:rPr>
             </w:pPr>
+            <w:bookmarkStart w:id="2" w:name="_Hlk18055847"/>
+            <w:bookmarkStart w:id="3" w:name="_Hlk18055860"/>
             <w:r>
               <w:rPr>
                 <w:rFonts w:ascii="Times New Roman" w:hAnsi="Times New Roman" w:cs="Times New Roman"/>
                 <w:sz w:val="24"/>
                 <w:szCs w:val="24"/>
               </w:rPr>
-              <w:t>PK/FK</w:t>
+              <w:t>Key</w:t>
             </w:r>
           </w:p>
         </w:tc>
@@ -7287,6 +7323,8 @@
                 <w:szCs w:val="24"/>
               </w:rPr>
             </w:pPr>
+            <w:bookmarkStart w:id="4" w:name="_Hlk18055941"/>
+            <w:bookmarkEnd w:id="3"/>
             <w:r>
               <w:rPr>
                 <w:rFonts w:ascii="Times New Roman" w:hAnsi="Times New Roman" w:cs="Times New Roman"/>
@@ -7552,6 +7590,7 @@
           </w:p>
         </w:tc>
       </w:tr>
+      <w:bookmarkEnd w:id="2"/>
       <w:tr>
         <w:trPr>
           <w:trHeight w:val="560"/>
@@ -8424,9 +8463,8 @@
           <w:sz w:val="24"/>
           <w:szCs w:val="24"/>
         </w:rPr>
-        <w:t xml:space="preserve">4.1.2.3 </w:t>
-      </w:r>
-      <w:proofErr w:type="spellStart"/>
+        <w:t>4.</w:t>
+      </w:r>
       <w:r>
         <w:rPr>
           <w:rFonts w:ascii="Times New Roman" w:hAnsi="Times New Roman" w:cs="Times New Roman"/>
@@ -8435,9 +8473,72 @@
           <w:sz w:val="24"/>
           <w:szCs w:val="24"/>
         </w:rPr>
-        <w:t>NotaPersembahan</w:t>
-      </w:r>
-      <w:proofErr w:type="spellEnd"/>
+        <w:t>3</w:t>
+      </w:r>
+      <w:r>
+        <w:rPr>
+          <w:rFonts w:ascii="Times New Roman" w:hAnsi="Times New Roman" w:cs="Times New Roman"/>
+          <w:b/>
+          <w:bCs/>
+          <w:sz w:val="24"/>
+          <w:szCs w:val="24"/>
+        </w:rPr>
+        <w:t xml:space="preserve"> Nota</w:t>
+      </w:r>
+      <w:r>
+        <w:rPr>
+          <w:rFonts w:ascii="Times New Roman" w:hAnsi="Times New Roman" w:cs="Times New Roman"/>
+          <w:b/>
+          <w:bCs/>
+          <w:sz w:val="24"/>
+          <w:szCs w:val="24"/>
+        </w:rPr>
+        <w:t xml:space="preserve"> </w:t>
+      </w:r>
+      <w:proofErr w:type="spellStart"/>
+      <w:r>
+        <w:rPr>
+          <w:rFonts w:ascii="Times New Roman" w:hAnsi="Times New Roman" w:cs="Times New Roman"/>
+          <w:b/>
+          <w:bCs/>
+          <w:sz w:val="24"/>
+          <w:szCs w:val="24"/>
+        </w:rPr>
+        <w:t>Persembahan</w:t>
+      </w:r>
+      <w:proofErr w:type="spellEnd"/>
+      <w:r>
+        <w:rPr>
+          <w:rFonts w:ascii="Times New Roman" w:hAnsi="Times New Roman" w:cs="Times New Roman"/>
+          <w:b/>
+          <w:bCs/>
+          <w:sz w:val="24"/>
+          <w:szCs w:val="24"/>
+        </w:rPr>
+        <w:t xml:space="preserve"> (</w:t>
+      </w:r>
+      <w:proofErr w:type="spellStart"/>
+      <w:r>
+        <w:rPr>
+          <w:rFonts w:ascii="Times New Roman" w:hAnsi="Times New Roman" w:cs="Times New Roman"/>
+          <w:b/>
+          <w:bCs/>
+          <w:sz w:val="24"/>
+          <w:szCs w:val="24"/>
+        </w:rPr>
+        <w:t>Lanjutan</w:t>
+      </w:r>
+      <w:proofErr w:type="spellEnd"/>
+      <w:r>
+        <w:rPr>
+          <w:rFonts w:ascii="Times New Roman" w:hAnsi="Times New Roman" w:cs="Times New Roman"/>
+          <w:b/>
+          <w:bCs/>
+          <w:sz w:val="24"/>
+          <w:szCs w:val="24"/>
+        </w:rPr>
+        <w:t>)</w:t>
+      </w:r>
     </w:p>
     <w:tbl>
       <w:tblPr>
@@ -9297,6 +9398,7 @@
           </w:p>
         </w:tc>
       </w:tr>
+      <w:bookmarkEnd w:id="4"/>
     </w:tbl>
     <w:p>
       <w:pPr>
@@ -9337,7 +9439,27 @@
           <w:sz w:val="24"/>
           <w:szCs w:val="24"/>
         </w:rPr>
-        <w:t xml:space="preserve">4.1.2.4 </w:t>
+        <w:t>4.</w:t>
+      </w:r>
+      <w:r>
+        <w:rPr>
+          <w:rFonts w:ascii="Times New Roman" w:hAnsi="Times New Roman" w:cs="Times New Roman"/>
+          <w:b/>
+          <w:bCs/>
+          <w:sz w:val="24"/>
+          <w:szCs w:val="24"/>
+        </w:rPr>
+        <w:t>4</w:t>
+      </w:r>
+      <w:r>
+        <w:rPr>
+          <w:rFonts w:ascii="Times New Roman" w:hAnsi="Times New Roman" w:cs="Times New Roman"/>
+          <w:b/>
+          <w:bCs/>
+          <w:sz w:val="24"/>
+          <w:szCs w:val="24"/>
+        </w:rPr>
+        <w:t xml:space="preserve"> </w:t>
       </w:r>
       <w:r>
         <w:rPr>
@@ -9384,7 +9506,7 @@
                 <w:sz w:val="24"/>
                 <w:szCs w:val="24"/>
               </w:rPr>
-              <w:t>PK/FK</w:t>
+              <w:t>Key</w:t>
             </w:r>
           </w:p>
         </w:tc>
@@ -10174,9 +10296,8 @@
           <w:sz w:val="24"/>
           <w:szCs w:val="24"/>
         </w:rPr>
-        <w:t xml:space="preserve">4.1.2.5 </w:t>
-      </w:r>
-      <w:proofErr w:type="spellStart"/>
+        <w:t>4.</w:t>
+      </w:r>
       <w:r>
         <w:rPr>
           <w:rFonts w:ascii="Times New Roman" w:hAnsi="Times New Roman" w:cs="Times New Roman"/>
@@ -10185,7 +10306,70 @@
           <w:sz w:val="24"/>
           <w:szCs w:val="24"/>
         </w:rPr>
-        <w:t>Detailnotapersembahan</w:t>
+        <w:t>5</w:t>
+      </w:r>
+      <w:r>
+        <w:rPr>
+          <w:rFonts w:ascii="Times New Roman" w:hAnsi="Times New Roman" w:cs="Times New Roman"/>
+          <w:b/>
+          <w:bCs/>
+          <w:sz w:val="24"/>
+          <w:szCs w:val="24"/>
+        </w:rPr>
+        <w:t xml:space="preserve"> Detail</w:t>
+      </w:r>
+      <w:r>
+        <w:rPr>
+          <w:rFonts w:ascii="Times New Roman" w:hAnsi="Times New Roman" w:cs="Times New Roman"/>
+          <w:b/>
+          <w:bCs/>
+          <w:sz w:val="24"/>
+          <w:szCs w:val="24"/>
+        </w:rPr>
+        <w:t xml:space="preserve"> N</w:t>
+      </w:r>
+      <w:r>
+        <w:rPr>
+          <w:rFonts w:ascii="Times New Roman" w:hAnsi="Times New Roman" w:cs="Times New Roman"/>
+          <w:b/>
+          <w:bCs/>
+          <w:sz w:val="24"/>
+          <w:szCs w:val="24"/>
+        </w:rPr>
+        <w:t>ota</w:t>
+      </w:r>
+      <w:r>
+        <w:rPr>
+          <w:rFonts w:ascii="Times New Roman" w:hAnsi="Times New Roman" w:cs="Times New Roman"/>
+          <w:b/>
+          <w:bCs/>
+          <w:sz w:val="24"/>
+          <w:szCs w:val="24"/>
+        </w:rPr>
+        <w:t xml:space="preserve"> </w:t>
+      </w:r>
+      <w:proofErr w:type="spellStart"/>
+      <w:r>
+        <w:rPr>
+          <w:rFonts w:ascii="Times New Roman" w:hAnsi="Times New Roman" w:cs="Times New Roman"/>
+          <w:b/>
+          <w:bCs/>
+          <w:sz w:val="24"/>
+          <w:szCs w:val="24"/>
+        </w:rPr>
+        <w:t>P</w:t>
+      </w:r>
+      <w:bookmarkStart w:id="5" w:name="_GoBack"/>
+      <w:bookmarkEnd w:id="5"/>
+      <w:r>
+        <w:rPr>
+          <w:rFonts w:ascii="Times New Roman" w:hAnsi="Times New Roman" w:cs="Times New Roman"/>
+          <w:b/>
+          <w:bCs/>
+          <w:sz w:val="24"/>
+          <w:szCs w:val="24"/>
+        </w:rPr>
+        <w:t>ersembahan</w:t>
       </w:r>
       <w:proofErr w:type="spellEnd"/>
     </w:p>
@@ -10225,7 +10409,7 @@
                 <w:sz w:val="24"/>
                 <w:szCs w:val="24"/>
               </w:rPr>
-              <w:t>PK/FK</w:t>
+              <w:t>Key</w:t>
             </w:r>
           </w:p>
         </w:tc>
@@ -28722,7 +28906,7 @@
           <w:szCs w:val="24"/>
         </w:rPr>
       </w:pPr>
-      <w:bookmarkStart w:id="0" w:name="_Hlk17106475"/>
+      <w:bookmarkStart w:id="6" w:name="_Hlk17106475"/>
       <w:r>
         <w:rPr>
           <w:noProof/>
@@ -28879,7 +29063,7 @@
       </w:r>
       <w:proofErr w:type="spellEnd"/>
     </w:p>
-    <w:bookmarkEnd w:id="0"/>
+    <w:bookmarkEnd w:id="6"/>
     <w:p>
       <w:pPr>
         <w:pStyle w:val="ListParagraph"/>
@@ -54535,8 +54719,6 @@
         </w:rPr>
         <w:t>9</w:t>
       </w:r>
-      <w:bookmarkStart w:id="1" w:name="_GoBack"/>
-      <w:bookmarkEnd w:id="1"/>
       <w:r>
         <w:rPr>
           <w:rFonts w:ascii="Times New Roman" w:eastAsia="Times New Roman" w:hAnsi="Times New Roman" w:cs="Times New Roman"/>

</xml_diff>